<commit_message>
modif dossier de projet
ajout du journal de travail au dossier de projet
</commit_message>
<xml_diff>
--- a/Dossier_de_projet_BatailleNavale-YannFanha.docx
+++ b/Dossier_de_projet_BatailleNavale-YannFanha.docx
@@ -156,7 +156,7 @@
       <w:r>
         <w:fldChar w:fldCharType="separate"/>
       </w:r>
-      <w:hyperlink w:anchor="_Toc36805338" w:history="1">
+      <w:hyperlink w:anchor="_Toc37363474" w:history="1">
         <w:r>
           <w:rPr>
             <w:rStyle w:val="Lienhypertexte"/>
@@ -194,7 +194,7 @@
           <w:rPr>
             <w:webHidden/>
           </w:rPr>
-          <w:instrText xml:space="preserve"> PAGEREF _Toc36805338 \h </w:instrText>
+          <w:instrText xml:space="preserve"> PAGEREF _Toc37363474 \h </w:instrText>
         </w:r>
         <w:r>
           <w:rPr>
@@ -236,7 +236,7 @@
           <w:lang w:val="fr-CH" w:eastAsia="fr-CH"/>
         </w:rPr>
       </w:pPr>
-      <w:hyperlink w:anchor="_Toc36805339" w:history="1">
+      <w:hyperlink w:anchor="_Toc37363475" w:history="1">
         <w:r>
           <w:rPr>
             <w:rStyle w:val="Lienhypertexte"/>
@@ -282,7 +282,7 @@
             <w:noProof/>
             <w:webHidden/>
           </w:rPr>
-          <w:instrText xml:space="preserve"> PAGEREF _Toc36805339 \h </w:instrText>
+          <w:instrText xml:space="preserve"> PAGEREF _Toc37363475 \h </w:instrText>
         </w:r>
         <w:r>
           <w:rPr>
@@ -328,7 +328,7 @@
           <w:lang w:val="fr-CH" w:eastAsia="fr-CH"/>
         </w:rPr>
       </w:pPr>
-      <w:hyperlink w:anchor="_Toc36805340" w:history="1">
+      <w:hyperlink w:anchor="_Toc37363476" w:history="1">
         <w:r>
           <w:rPr>
             <w:rStyle w:val="Lienhypertexte"/>
@@ -374,7 +374,7 @@
             <w:noProof/>
             <w:webHidden/>
           </w:rPr>
-          <w:instrText xml:space="preserve"> PAGEREF _Toc36805340 \h </w:instrText>
+          <w:instrText xml:space="preserve"> PAGEREF _Toc37363476 \h </w:instrText>
         </w:r>
         <w:r>
           <w:rPr>
@@ -420,7 +420,7 @@
           <w:lang w:val="fr-CH" w:eastAsia="fr-CH"/>
         </w:rPr>
       </w:pPr>
-      <w:hyperlink w:anchor="_Toc36805341" w:history="1">
+      <w:hyperlink w:anchor="_Toc37363477" w:history="1">
         <w:r>
           <w:rPr>
             <w:rStyle w:val="Lienhypertexte"/>
@@ -466,7 +466,7 @@
             <w:noProof/>
             <w:webHidden/>
           </w:rPr>
-          <w:instrText xml:space="preserve"> PAGEREF _Toc36805341 \h </w:instrText>
+          <w:instrText xml:space="preserve"> PAGEREF _Toc37363477 \h </w:instrText>
         </w:r>
         <w:r>
           <w:rPr>
@@ -507,7 +507,7 @@
           <w:lang w:val="fr-CH" w:eastAsia="fr-CH"/>
         </w:rPr>
       </w:pPr>
-      <w:hyperlink w:anchor="_Toc36805342" w:history="1">
+      <w:hyperlink w:anchor="_Toc37363478" w:history="1">
         <w:r>
           <w:rPr>
             <w:rStyle w:val="Lienhypertexte"/>
@@ -545,7 +545,7 @@
           <w:rPr>
             <w:webHidden/>
           </w:rPr>
-          <w:instrText xml:space="preserve"> PAGEREF _Toc36805342 \h </w:instrText>
+          <w:instrText xml:space="preserve"> PAGEREF _Toc37363478 \h </w:instrText>
         </w:r>
         <w:r>
           <w:rPr>
@@ -587,7 +587,7 @@
           <w:lang w:val="fr-CH" w:eastAsia="fr-CH"/>
         </w:rPr>
       </w:pPr>
-      <w:hyperlink w:anchor="_Toc36805343" w:history="1">
+      <w:hyperlink w:anchor="_Toc37363479" w:history="1">
         <w:r>
           <w:rPr>
             <w:rStyle w:val="Lienhypertexte"/>
@@ -633,7 +633,7 @@
             <w:noProof/>
             <w:webHidden/>
           </w:rPr>
-          <w:instrText xml:space="preserve"> PAGEREF _Toc36805343 \h </w:instrText>
+          <w:instrText xml:space="preserve"> PAGEREF _Toc37363479 \h </w:instrText>
         </w:r>
         <w:r>
           <w:rPr>
@@ -679,7 +679,7 @@
           <w:lang w:val="fr-CH" w:eastAsia="fr-CH"/>
         </w:rPr>
       </w:pPr>
-      <w:hyperlink w:anchor="_Toc36805344" w:history="1">
+      <w:hyperlink w:anchor="_Toc37363480" w:history="1">
         <w:r>
           <w:rPr>
             <w:rStyle w:val="Lienhypertexte"/>
@@ -725,7 +725,7 @@
             <w:noProof/>
             <w:webHidden/>
           </w:rPr>
-          <w:instrText xml:space="preserve"> PAGEREF _Toc36805344 \h </w:instrText>
+          <w:instrText xml:space="preserve"> PAGEREF _Toc37363480 \h </w:instrText>
         </w:r>
         <w:r>
           <w:rPr>
@@ -745,7 +745,7 @@
             <w:noProof/>
             <w:webHidden/>
           </w:rPr>
-          <w:t>4</w:t>
+          <w:t>11</w:t>
         </w:r>
         <w:r>
           <w:rPr>
@@ -771,7 +771,7 @@
           <w:lang w:val="fr-CH" w:eastAsia="fr-CH"/>
         </w:rPr>
       </w:pPr>
-      <w:hyperlink w:anchor="_Toc36805345" w:history="1">
+      <w:hyperlink w:anchor="_Toc37363481" w:history="1">
         <w:r>
           <w:rPr>
             <w:rStyle w:val="Lienhypertexte"/>
@@ -817,7 +817,7 @@
             <w:noProof/>
             <w:webHidden/>
           </w:rPr>
-          <w:instrText xml:space="preserve"> PAGEREF _Toc36805345 \h </w:instrText>
+          <w:instrText xml:space="preserve"> PAGEREF _Toc37363481 \h </w:instrText>
         </w:r>
         <w:r>
           <w:rPr>
@@ -837,7 +837,7 @@
             <w:noProof/>
             <w:webHidden/>
           </w:rPr>
-          <w:t>4</w:t>
+          <w:t>11</w:t>
         </w:r>
         <w:r>
           <w:rPr>
@@ -863,7 +863,7 @@
           <w:lang w:val="fr-CH" w:eastAsia="fr-CH"/>
         </w:rPr>
       </w:pPr>
-      <w:hyperlink w:anchor="_Toc36805346" w:history="1">
+      <w:hyperlink w:anchor="_Toc37363482" w:history="1">
         <w:r>
           <w:rPr>
             <w:rStyle w:val="Lienhypertexte"/>
@@ -909,7 +909,7 @@
             <w:noProof/>
             <w:webHidden/>
           </w:rPr>
-          <w:instrText xml:space="preserve"> PAGEREF _Toc36805346 \h </w:instrText>
+          <w:instrText xml:space="preserve"> PAGEREF _Toc37363482 \h </w:instrText>
         </w:r>
         <w:r>
           <w:rPr>
@@ -929,7 +929,7 @@
             <w:noProof/>
             <w:webHidden/>
           </w:rPr>
-          <w:t>5</w:t>
+          <w:t>11</w:t>
         </w:r>
         <w:r>
           <w:rPr>
@@ -950,7 +950,7 @@
           <w:lang w:val="fr-CH" w:eastAsia="fr-CH"/>
         </w:rPr>
       </w:pPr>
-      <w:hyperlink w:anchor="_Toc36805347" w:history="1">
+      <w:hyperlink w:anchor="_Toc37363483" w:history="1">
         <w:r>
           <w:rPr>
             <w:rStyle w:val="Lienhypertexte"/>
@@ -988,7 +988,7 @@
           <w:rPr>
             <w:webHidden/>
           </w:rPr>
-          <w:instrText xml:space="preserve"> PAGEREF _Toc36805347 \h </w:instrText>
+          <w:instrText xml:space="preserve"> PAGEREF _Toc37363483 \h </w:instrText>
         </w:r>
         <w:r>
           <w:rPr>
@@ -1005,7 +1005,7 @@
           <w:rPr>
             <w:webHidden/>
           </w:rPr>
-          <w:t>5</w:t>
+          <w:t>12</w:t>
         </w:r>
         <w:r>
           <w:rPr>
@@ -1030,7 +1030,7 @@
           <w:lang w:val="fr-CH" w:eastAsia="fr-CH"/>
         </w:rPr>
       </w:pPr>
-      <w:hyperlink w:anchor="_Toc36805348" w:history="1">
+      <w:hyperlink w:anchor="_Toc37363484" w:history="1">
         <w:r>
           <w:rPr>
             <w:rStyle w:val="Lienhypertexte"/>
@@ -1076,7 +1076,7 @@
             <w:noProof/>
             <w:webHidden/>
           </w:rPr>
-          <w:instrText xml:space="preserve"> PAGEREF _Toc36805348 \h </w:instrText>
+          <w:instrText xml:space="preserve"> PAGEREF _Toc37363484 \h </w:instrText>
         </w:r>
         <w:r>
           <w:rPr>
@@ -1096,7 +1096,7 @@
             <w:noProof/>
             <w:webHidden/>
           </w:rPr>
-          <w:t>5</w:t>
+          <w:t>12</w:t>
         </w:r>
         <w:r>
           <w:rPr>
@@ -1122,7 +1122,7 @@
           <w:lang w:val="fr-CH" w:eastAsia="fr-CH"/>
         </w:rPr>
       </w:pPr>
-      <w:hyperlink w:anchor="_Toc36805349" w:history="1">
+      <w:hyperlink w:anchor="_Toc37363485" w:history="1">
         <w:r>
           <w:rPr>
             <w:rStyle w:val="Lienhypertexte"/>
@@ -1168,7 +1168,7 @@
             <w:noProof/>
             <w:webHidden/>
           </w:rPr>
-          <w:instrText xml:space="preserve"> PAGEREF _Toc36805349 \h </w:instrText>
+          <w:instrText xml:space="preserve"> PAGEREF _Toc37363485 \h </w:instrText>
         </w:r>
         <w:r>
           <w:rPr>
@@ -1188,7 +1188,7 @@
             <w:noProof/>
             <w:webHidden/>
           </w:rPr>
-          <w:t>5</w:t>
+          <w:t>13</w:t>
         </w:r>
         <w:r>
           <w:rPr>
@@ -1214,7 +1214,7 @@
           <w:lang w:val="fr-CH" w:eastAsia="fr-CH"/>
         </w:rPr>
       </w:pPr>
-      <w:hyperlink w:anchor="_Toc36805350" w:history="1">
+      <w:hyperlink w:anchor="_Toc37363486" w:history="1">
         <w:r>
           <w:rPr>
             <w:rStyle w:val="Lienhypertexte"/>
@@ -1260,7 +1260,7 @@
             <w:noProof/>
             <w:webHidden/>
           </w:rPr>
-          <w:instrText xml:space="preserve"> PAGEREF _Toc36805350 \h </w:instrText>
+          <w:instrText xml:space="preserve"> PAGEREF _Toc37363486 \h </w:instrText>
         </w:r>
         <w:r>
           <w:rPr>
@@ -1280,7 +1280,7 @@
             <w:noProof/>
             <w:webHidden/>
           </w:rPr>
-          <w:t>6</w:t>
+          <w:t>14</w:t>
         </w:r>
         <w:r>
           <w:rPr>
@@ -1306,7 +1306,7 @@
           <w:lang w:val="fr-CH" w:eastAsia="fr-CH"/>
         </w:rPr>
       </w:pPr>
-      <w:hyperlink w:anchor="_Toc36805351" w:history="1">
+      <w:hyperlink w:anchor="_Toc37363487" w:history="1">
         <w:r>
           <w:rPr>
             <w:rStyle w:val="Lienhypertexte"/>
@@ -1352,7 +1352,7 @@
             <w:noProof/>
             <w:webHidden/>
           </w:rPr>
-          <w:instrText xml:space="preserve"> PAGEREF _Toc36805351 \h </w:instrText>
+          <w:instrText xml:space="preserve"> PAGEREF _Toc37363487 \h </w:instrText>
         </w:r>
         <w:r>
           <w:rPr>
@@ -1372,7 +1372,7 @@
             <w:noProof/>
             <w:webHidden/>
           </w:rPr>
-          <w:t>6</w:t>
+          <w:t>14</w:t>
         </w:r>
         <w:r>
           <w:rPr>
@@ -1393,10 +1393,13 @@
           <w:lang w:val="fr-CH" w:eastAsia="fr-CH"/>
         </w:rPr>
       </w:pPr>
-      <w:hyperlink w:anchor="_Toc36805352" w:history="1">
+      <w:hyperlink w:anchor="_Toc37363488" w:history="1">
         <w:r>
           <w:rPr>
             <w:rStyle w:val="Lienhypertexte"/>
+            <w:rFonts w:cs="Arial"/>
+            <w:i/>
+            <w:lang w:eastAsia="fr-CH"/>
           </w:rPr>
           <w:t>4</w:t>
         </w:r>
@@ -1431,7 +1434,7 @@
           <w:rPr>
             <w:webHidden/>
           </w:rPr>
-          <w:instrText xml:space="preserve"> PAGEREF _Toc36805352 \h </w:instrText>
+          <w:instrText xml:space="preserve"> PAGEREF _Toc37363488 \h </w:instrText>
         </w:r>
         <w:r>
           <w:rPr>
@@ -1448,7 +1451,7 @@
           <w:rPr>
             <w:webHidden/>
           </w:rPr>
-          <w:t>6</w:t>
+          <w:t>15</w:t>
         </w:r>
         <w:r>
           <w:rPr>
@@ -1468,7 +1471,7 @@
           <w:lang w:val="fr-CH" w:eastAsia="fr-CH"/>
         </w:rPr>
       </w:pPr>
-      <w:hyperlink w:anchor="_Toc36805353" w:history="1">
+      <w:hyperlink w:anchor="_Toc37363489" w:history="1">
         <w:r>
           <w:rPr>
             <w:rStyle w:val="Lienhypertexte"/>
@@ -1506,7 +1509,7 @@
           <w:rPr>
             <w:webHidden/>
           </w:rPr>
-          <w:instrText xml:space="preserve"> PAGEREF _Toc36805353 \h </w:instrText>
+          <w:instrText xml:space="preserve"> PAGEREF _Toc37363489 \h </w:instrText>
         </w:r>
         <w:r>
           <w:rPr>
@@ -1523,7 +1526,7 @@
           <w:rPr>
             <w:webHidden/>
           </w:rPr>
-          <w:t>7</w:t>
+          <w:t>16</w:t>
         </w:r>
         <w:r>
           <w:rPr>
@@ -1548,7 +1551,7 @@
           <w:lang w:val="fr-CH" w:eastAsia="fr-CH"/>
         </w:rPr>
       </w:pPr>
-      <w:hyperlink w:anchor="_Toc36805354" w:history="1">
+      <w:hyperlink w:anchor="_Toc37363490" w:history="1">
         <w:r>
           <w:rPr>
             <w:rStyle w:val="Lienhypertexte"/>
@@ -1594,7 +1597,7 @@
             <w:noProof/>
             <w:webHidden/>
           </w:rPr>
-          <w:instrText xml:space="preserve"> PAGEREF _Toc36805354 \h </w:instrText>
+          <w:instrText xml:space="preserve"> PAGEREF _Toc37363490 \h </w:instrText>
         </w:r>
         <w:r>
           <w:rPr>
@@ -1614,7 +1617,7 @@
             <w:noProof/>
             <w:webHidden/>
           </w:rPr>
-          <w:t>7</w:t>
+          <w:t>16</w:t>
         </w:r>
         <w:r>
           <w:rPr>
@@ -1640,7 +1643,7 @@
           <w:lang w:val="fr-CH" w:eastAsia="fr-CH"/>
         </w:rPr>
       </w:pPr>
-      <w:hyperlink w:anchor="_Toc36805355" w:history="1">
+      <w:hyperlink w:anchor="_Toc37363491" w:history="1">
         <w:r>
           <w:rPr>
             <w:rStyle w:val="Lienhypertexte"/>
@@ -1686,7 +1689,7 @@
             <w:noProof/>
             <w:webHidden/>
           </w:rPr>
-          <w:instrText xml:space="preserve"> PAGEREF _Toc36805355 \h </w:instrText>
+          <w:instrText xml:space="preserve"> PAGEREF _Toc37363491 \h </w:instrText>
         </w:r>
         <w:r>
           <w:rPr>
@@ -1706,7 +1709,7 @@
             <w:noProof/>
             <w:webHidden/>
           </w:rPr>
-          <w:t>7</w:t>
+          <w:t>17</w:t>
         </w:r>
         <w:r>
           <w:rPr>
@@ -1755,7 +1758,7 @@
       <w:pPr>
         <w:pStyle w:val="Titre1"/>
       </w:pPr>
-      <w:bookmarkStart w:id="0" w:name="_Toc36805338"/>
+      <w:bookmarkStart w:id="0" w:name="_Toc37363474"/>
       <w:r>
         <w:t>Analyse prél</w:t>
       </w:r>
@@ -1775,7 +1778,7 @@
           <w:iCs/>
         </w:rPr>
       </w:pPr>
-      <w:bookmarkStart w:id="1" w:name="_Toc36805339"/>
+      <w:bookmarkStart w:id="1" w:name="_Toc37363475"/>
       <w:r>
         <w:rPr>
           <w:i w:val="0"/>
@@ -1812,7 +1815,7 @@
           <w:iCs/>
         </w:rPr>
       </w:pPr>
-      <w:bookmarkStart w:id="2" w:name="_Toc36805340"/>
+      <w:bookmarkStart w:id="2" w:name="_Toc37363476"/>
       <w:r>
         <w:rPr>
           <w:i w:val="0"/>
@@ -1936,7 +1939,7 @@
         </w:rPr>
         <w:br w:type="page"/>
       </w:r>
-      <w:bookmarkStart w:id="3" w:name="_Toc36805341"/>
+      <w:bookmarkStart w:id="3" w:name="_Toc37363477"/>
       <w:r>
         <w:rPr>
           <w:i w:val="0"/>
@@ -2022,7 +2025,7 @@
       <w:pPr>
         <w:pStyle w:val="Titre1"/>
       </w:pPr>
-      <w:bookmarkStart w:id="4" w:name="_Toc36805342"/>
+      <w:bookmarkStart w:id="4" w:name="_Toc37363478"/>
       <w:r>
         <w:t>Analyse</w:t>
       </w:r>
@@ -2039,7 +2042,7 @@
           <w:iCs/>
         </w:rPr>
       </w:pPr>
-      <w:bookmarkStart w:id="5" w:name="_Toc36805343"/>
+      <w:bookmarkStart w:id="5" w:name="_Toc37363479"/>
       <w:r>
         <w:rPr>
           <w:i w:val="0"/>
@@ -2147,7 +2150,6 @@
         </w:rPr>
       </w:pPr>
       <w:bookmarkStart w:id="6" w:name="_Toc71691012"/>
-      <w:bookmarkStart w:id="7" w:name="_Toc36805344"/>
       <w:r>
         <w:rPr>
           <w:i/>
@@ -2304,7 +2306,23 @@
           <w:i/>
           <w:iCs/>
         </w:rPr>
-        <w:t>L’affichage des scores atteints précédements.</w:t>
+        <w:t xml:space="preserve">L’affichage des scores atteints </w:t>
+      </w:r>
+      <w:proofErr w:type="spellStart"/>
+      <w:r>
+        <w:rPr>
+          <w:i/>
+          <w:iCs/>
+        </w:rPr>
+        <w:t>précédements</w:t>
+      </w:r>
+      <w:proofErr w:type="spellEnd"/>
+      <w:r>
+        <w:rPr>
+          <w:i/>
+          <w:iCs/>
+        </w:rPr>
+        <w:t>.</w:t>
       </w:r>
     </w:p>
     <w:p>
@@ -2944,7 +2962,21 @@
           <w:i/>
           <w:iCs/>
         </w:rPr>
-        <w:t xml:space="preserve"> durant le fonctionnement de l’applicaiton.</w:t>
+        <w:t xml:space="preserve"> durant le fonctionnement de l’</w:t>
+      </w:r>
+      <w:r>
+        <w:rPr>
+          <w:i/>
+          <w:iCs/>
+        </w:rPr>
+        <w:t>application</w:t>
+      </w:r>
+      <w:r>
+        <w:rPr>
+          <w:i/>
+          <w:iCs/>
+        </w:rPr>
+        <w:t>.</w:t>
       </w:r>
     </w:p>
     <w:p>
@@ -3023,7 +3055,23 @@
           <w:i/>
           <w:iCs/>
         </w:rPr>
-        <w:t xml:space="preserve">Fichier contenant les coordonnées des bateaux pour une grille. Plusieurs fichiers de se type seront nécessaires pour avoir </w:t>
+        <w:t xml:space="preserve">Fichier contenant les coordonnées des bateaux pour une grille. Plusieurs fichiers de </w:t>
+      </w:r>
+      <w:proofErr w:type="spellStart"/>
+      <w:r>
+        <w:rPr>
+          <w:i/>
+          <w:iCs/>
+        </w:rPr>
+        <w:t>se</w:t>
+      </w:r>
+      <w:proofErr w:type="spellEnd"/>
+      <w:r>
+        <w:rPr>
+          <w:i/>
+          <w:iCs/>
+        </w:rPr>
+        <w:t xml:space="preserve"> type seront nécessaires pour avoir </w:t>
       </w:r>
       <w:r>
         <w:rPr>
@@ -3064,6 +3112,7 @@
           <w:iCs/>
         </w:rPr>
       </w:pPr>
+      <w:bookmarkStart w:id="7" w:name="_Toc37363480"/>
       <w:r>
         <w:rPr>
           <w:i w:val="0"/>
@@ -3248,7 +3297,7 @@
           <w:iCs/>
         </w:rPr>
       </w:pPr>
-      <w:bookmarkStart w:id="8" w:name="_Toc36805345"/>
+      <w:bookmarkStart w:id="8" w:name="_Toc37363481"/>
       <w:r>
         <w:rPr>
           <w:i w:val="0"/>
@@ -3274,6 +3323,388 @@
           <w:lang w:eastAsia="fr-FR"/>
         </w:rPr>
       </w:pPr>
+      <w:r>
+        <w:rPr>
+          <w:rFonts w:ascii="Arial" w:hAnsi="Arial"/>
+          <w:i/>
+          <w:iCs/>
+          <w:noProof/>
+          <w:sz w:val="24"/>
+          <w:szCs w:val="14"/>
+          <w:lang w:eastAsia="fr-FR"/>
+        </w:rPr>
+        <w:drawing>
+          <wp:inline distT="0" distB="0" distL="0" distR="0" wp14:anchorId="29510649" wp14:editId="737E9350">
+            <wp:extent cx="5759450" cy="3127375"/>
+            <wp:effectExtent l="0" t="0" r="0" b="0"/>
+            <wp:docPr id="8" name="Image 8" descr="Une image contenant capture d’écran&#10;&#10;Description générée automatiquement"/>
+            <wp:cNvGraphicFramePr>
+              <a:graphicFrameLocks xmlns:a="http://schemas.openxmlformats.org/drawingml/2006/main" noChangeAspect="1"/>
+            </wp:cNvGraphicFramePr>
+            <a:graphic xmlns:a="http://schemas.openxmlformats.org/drawingml/2006/main">
+              <a:graphicData uri="http://schemas.openxmlformats.org/drawingml/2006/picture">
+                <pic:pic xmlns:pic="http://schemas.openxmlformats.org/drawingml/2006/picture">
+                  <pic:nvPicPr>
+                    <pic:cNvPr id="8" name="Sprint - 1.PNG"/>
+                    <pic:cNvPicPr/>
+                  </pic:nvPicPr>
+                  <pic:blipFill>
+                    <a:blip r:embed="rId19" cstate="print">
+                      <a:extLst>
+                        <a:ext uri="{28A0092B-C50C-407E-A947-70E740481C1C}">
+                          <a14:useLocalDpi xmlns:a14="http://schemas.microsoft.com/office/drawing/2010/main" val="0"/>
+                        </a:ext>
+                      </a:extLst>
+                    </a:blip>
+                    <a:stretch>
+                      <a:fillRect/>
+                    </a:stretch>
+                  </pic:blipFill>
+                  <pic:spPr>
+                    <a:xfrm>
+                      <a:off x="0" y="0"/>
+                      <a:ext cx="5759450" cy="3127375"/>
+                    </a:xfrm>
+                    <a:prstGeom prst="rect">
+                      <a:avLst/>
+                    </a:prstGeom>
+                  </pic:spPr>
+                </pic:pic>
+              </a:graphicData>
+            </a:graphic>
+          </wp:inline>
+        </w:drawing>
+      </w:r>
+    </w:p>
+    <w:p>
+      <w:pPr>
+        <w:rPr>
+          <w:i/>
+          <w:iCs/>
+          <w:szCs w:val="14"/>
+        </w:rPr>
+      </w:pPr>
+      <w:r>
+        <w:rPr>
+          <w:i/>
+          <w:iCs/>
+          <w:noProof/>
+          <w:szCs w:val="14"/>
+        </w:rPr>
+        <w:lastRenderedPageBreak/>
+        <w:drawing>
+          <wp:inline distT="0" distB="0" distL="0" distR="0" wp14:anchorId="2E45EE33" wp14:editId="0FE6B97F">
+            <wp:extent cx="5759450" cy="3175000"/>
+            <wp:effectExtent l="0" t="0" r="0" b="6350"/>
+            <wp:docPr id="14" name="Image 14" descr="Une image contenant capture d’écran&#10;&#10;Description générée automatiquement"/>
+            <wp:cNvGraphicFramePr>
+              <a:graphicFrameLocks xmlns:a="http://schemas.openxmlformats.org/drawingml/2006/main" noChangeAspect="1"/>
+            </wp:cNvGraphicFramePr>
+            <a:graphic xmlns:a="http://schemas.openxmlformats.org/drawingml/2006/main">
+              <a:graphicData uri="http://schemas.openxmlformats.org/drawingml/2006/picture">
+                <pic:pic xmlns:pic="http://schemas.openxmlformats.org/drawingml/2006/picture">
+                  <pic:nvPicPr>
+                    <pic:cNvPr id="14" name="Sprint - 2.PNG"/>
+                    <pic:cNvPicPr/>
+                  </pic:nvPicPr>
+                  <pic:blipFill>
+                    <a:blip r:embed="rId20" cstate="print">
+                      <a:extLst>
+                        <a:ext uri="{28A0092B-C50C-407E-A947-70E740481C1C}">
+                          <a14:useLocalDpi xmlns:a14="http://schemas.microsoft.com/office/drawing/2010/main" val="0"/>
+                        </a:ext>
+                      </a:extLst>
+                    </a:blip>
+                    <a:stretch>
+                      <a:fillRect/>
+                    </a:stretch>
+                  </pic:blipFill>
+                  <pic:spPr>
+                    <a:xfrm>
+                      <a:off x="0" y="0"/>
+                      <a:ext cx="5759450" cy="3175000"/>
+                    </a:xfrm>
+                    <a:prstGeom prst="rect">
+                      <a:avLst/>
+                    </a:prstGeom>
+                  </pic:spPr>
+                </pic:pic>
+              </a:graphicData>
+            </a:graphic>
+          </wp:inline>
+        </w:drawing>
+      </w:r>
+    </w:p>
+    <w:p>
+      <w:pPr>
+        <w:rPr>
+          <w:i/>
+          <w:iCs/>
+          <w:szCs w:val="14"/>
+        </w:rPr>
+      </w:pPr>
+    </w:p>
+    <w:p>
+      <w:pPr>
+        <w:rPr>
+          <w:i/>
+          <w:iCs/>
+          <w:szCs w:val="14"/>
+        </w:rPr>
+      </w:pPr>
+      <w:r>
+        <w:rPr>
+          <w:i/>
+          <w:iCs/>
+          <w:noProof/>
+          <w:szCs w:val="14"/>
+        </w:rPr>
+        <w:drawing>
+          <wp:inline distT="0" distB="0" distL="0" distR="0" wp14:anchorId="3D5035F0" wp14:editId="10ECD696">
+            <wp:extent cx="5759450" cy="3093085"/>
+            <wp:effectExtent l="0" t="0" r="0" b="0"/>
+            <wp:docPr id="15" name="Image 15" descr="Une image contenant capture d’écran&#10;&#10;Description générée automatiquement"/>
+            <wp:cNvGraphicFramePr>
+              <a:graphicFrameLocks xmlns:a="http://schemas.openxmlformats.org/drawingml/2006/main" noChangeAspect="1"/>
+            </wp:cNvGraphicFramePr>
+            <a:graphic xmlns:a="http://schemas.openxmlformats.org/drawingml/2006/main">
+              <a:graphicData uri="http://schemas.openxmlformats.org/drawingml/2006/picture">
+                <pic:pic xmlns:pic="http://schemas.openxmlformats.org/drawingml/2006/picture">
+                  <pic:nvPicPr>
+                    <pic:cNvPr id="15" name="Sprint - 3.PNG"/>
+                    <pic:cNvPicPr/>
+                  </pic:nvPicPr>
+                  <pic:blipFill>
+                    <a:blip r:embed="rId21" cstate="print">
+                      <a:extLst>
+                        <a:ext uri="{28A0092B-C50C-407E-A947-70E740481C1C}">
+                          <a14:useLocalDpi xmlns:a14="http://schemas.microsoft.com/office/drawing/2010/main" val="0"/>
+                        </a:ext>
+                      </a:extLst>
+                    </a:blip>
+                    <a:stretch>
+                      <a:fillRect/>
+                    </a:stretch>
+                  </pic:blipFill>
+                  <pic:spPr>
+                    <a:xfrm>
+                      <a:off x="0" y="0"/>
+                      <a:ext cx="5759450" cy="3093085"/>
+                    </a:xfrm>
+                    <a:prstGeom prst="rect">
+                      <a:avLst/>
+                    </a:prstGeom>
+                  </pic:spPr>
+                </pic:pic>
+              </a:graphicData>
+            </a:graphic>
+          </wp:inline>
+        </w:drawing>
+      </w:r>
+    </w:p>
+    <w:p>
+      <w:pPr>
+        <w:rPr>
+          <w:i/>
+          <w:iCs/>
+          <w:szCs w:val="14"/>
+        </w:rPr>
+      </w:pPr>
+    </w:p>
+    <w:p>
+      <w:pPr>
+        <w:rPr>
+          <w:i/>
+          <w:iCs/>
+          <w:szCs w:val="14"/>
+        </w:rPr>
+      </w:pPr>
+      <w:r>
+        <w:rPr>
+          <w:i/>
+          <w:iCs/>
+          <w:noProof/>
+          <w:szCs w:val="14"/>
+        </w:rPr>
+        <w:lastRenderedPageBreak/>
+        <w:drawing>
+          <wp:inline distT="0" distB="0" distL="0" distR="0" wp14:anchorId="2220A362" wp14:editId="2ACB4C39">
+            <wp:extent cx="5759450" cy="3103245"/>
+            <wp:effectExtent l="0" t="0" r="0" b="1905"/>
+            <wp:docPr id="16" name="Image 16" descr="Une image contenant capture d’écran&#10;&#10;Description générée automatiquement"/>
+            <wp:cNvGraphicFramePr>
+              <a:graphicFrameLocks xmlns:a="http://schemas.openxmlformats.org/drawingml/2006/main" noChangeAspect="1"/>
+            </wp:cNvGraphicFramePr>
+            <a:graphic xmlns:a="http://schemas.openxmlformats.org/drawingml/2006/main">
+              <a:graphicData uri="http://schemas.openxmlformats.org/drawingml/2006/picture">
+                <pic:pic xmlns:pic="http://schemas.openxmlformats.org/drawingml/2006/picture">
+                  <pic:nvPicPr>
+                    <pic:cNvPr id="16" name="Sprint - 4.PNG"/>
+                    <pic:cNvPicPr/>
+                  </pic:nvPicPr>
+                  <pic:blipFill>
+                    <a:blip r:embed="rId22" cstate="print">
+                      <a:extLst>
+                        <a:ext uri="{28A0092B-C50C-407E-A947-70E740481C1C}">
+                          <a14:useLocalDpi xmlns:a14="http://schemas.microsoft.com/office/drawing/2010/main" val="0"/>
+                        </a:ext>
+                      </a:extLst>
+                    </a:blip>
+                    <a:stretch>
+                      <a:fillRect/>
+                    </a:stretch>
+                  </pic:blipFill>
+                  <pic:spPr>
+                    <a:xfrm>
+                      <a:off x="0" y="0"/>
+                      <a:ext cx="5759450" cy="3103245"/>
+                    </a:xfrm>
+                    <a:prstGeom prst="rect">
+                      <a:avLst/>
+                    </a:prstGeom>
+                  </pic:spPr>
+                </pic:pic>
+              </a:graphicData>
+            </a:graphic>
+          </wp:inline>
+        </w:drawing>
+      </w:r>
+    </w:p>
+    <w:p>
+      <w:pPr>
+        <w:rPr>
+          <w:i/>
+          <w:iCs/>
+          <w:szCs w:val="14"/>
+        </w:rPr>
+      </w:pPr>
+      <w:r>
+        <w:rPr>
+          <w:i/>
+          <w:iCs/>
+          <w:noProof/>
+          <w:szCs w:val="14"/>
+        </w:rPr>
+        <w:drawing>
+          <wp:inline distT="0" distB="0" distL="0" distR="0" wp14:anchorId="5C7CB167" wp14:editId="67745CF4">
+            <wp:extent cx="5759450" cy="3079115"/>
+            <wp:effectExtent l="0" t="0" r="0" b="6985"/>
+            <wp:docPr id="17" name="Image 17" descr="Une image contenant capture d’écran&#10;&#10;Description générée automatiquement"/>
+            <wp:cNvGraphicFramePr>
+              <a:graphicFrameLocks xmlns:a="http://schemas.openxmlformats.org/drawingml/2006/main" noChangeAspect="1"/>
+            </wp:cNvGraphicFramePr>
+            <a:graphic xmlns:a="http://schemas.openxmlformats.org/drawingml/2006/main">
+              <a:graphicData uri="http://schemas.openxmlformats.org/drawingml/2006/picture">
+                <pic:pic xmlns:pic="http://schemas.openxmlformats.org/drawingml/2006/picture">
+                  <pic:nvPicPr>
+                    <pic:cNvPr id="17" name="Sprint - 5.PNG"/>
+                    <pic:cNvPicPr/>
+                  </pic:nvPicPr>
+                  <pic:blipFill>
+                    <a:blip r:embed="rId23" cstate="print">
+                      <a:extLst>
+                        <a:ext uri="{28A0092B-C50C-407E-A947-70E740481C1C}">
+                          <a14:useLocalDpi xmlns:a14="http://schemas.microsoft.com/office/drawing/2010/main" val="0"/>
+                        </a:ext>
+                      </a:extLst>
+                    </a:blip>
+                    <a:stretch>
+                      <a:fillRect/>
+                    </a:stretch>
+                  </pic:blipFill>
+                  <pic:spPr>
+                    <a:xfrm>
+                      <a:off x="0" y="0"/>
+                      <a:ext cx="5759450" cy="3079115"/>
+                    </a:xfrm>
+                    <a:prstGeom prst="rect">
+                      <a:avLst/>
+                    </a:prstGeom>
+                  </pic:spPr>
+                </pic:pic>
+              </a:graphicData>
+            </a:graphic>
+          </wp:inline>
+        </w:drawing>
+      </w:r>
+    </w:p>
+    <w:p>
+      <w:pPr>
+        <w:rPr>
+          <w:i/>
+          <w:iCs/>
+          <w:szCs w:val="14"/>
+        </w:rPr>
+      </w:pPr>
+      <w:r>
+        <w:rPr>
+          <w:i/>
+          <w:iCs/>
+          <w:noProof/>
+          <w:szCs w:val="14"/>
+        </w:rPr>
+        <w:lastRenderedPageBreak/>
+        <w:drawing>
+          <wp:inline distT="0" distB="0" distL="0" distR="0" wp14:anchorId="2FA8B475" wp14:editId="437D8785">
+            <wp:extent cx="5759450" cy="2810510"/>
+            <wp:effectExtent l="0" t="0" r="0" b="8890"/>
+            <wp:docPr id="18" name="Image 18" descr="Une image contenant capture d’écran&#10;&#10;Description générée automatiquement"/>
+            <wp:cNvGraphicFramePr>
+              <a:graphicFrameLocks xmlns:a="http://schemas.openxmlformats.org/drawingml/2006/main" noChangeAspect="1"/>
+            </wp:cNvGraphicFramePr>
+            <a:graphic xmlns:a="http://schemas.openxmlformats.org/drawingml/2006/main">
+              <a:graphicData uri="http://schemas.openxmlformats.org/drawingml/2006/picture">
+                <pic:pic xmlns:pic="http://schemas.openxmlformats.org/drawingml/2006/picture">
+                  <pic:nvPicPr>
+                    <pic:cNvPr id="18" name="Sprint - 6.PNG"/>
+                    <pic:cNvPicPr/>
+                  </pic:nvPicPr>
+                  <pic:blipFill>
+                    <a:blip r:embed="rId24" cstate="print">
+                      <a:extLst>
+                        <a:ext uri="{28A0092B-C50C-407E-A947-70E740481C1C}">
+                          <a14:useLocalDpi xmlns:a14="http://schemas.microsoft.com/office/drawing/2010/main" val="0"/>
+                        </a:ext>
+                      </a:extLst>
+                    </a:blip>
+                    <a:stretch>
+                      <a:fillRect/>
+                    </a:stretch>
+                  </pic:blipFill>
+                  <pic:spPr>
+                    <a:xfrm>
+                      <a:off x="0" y="0"/>
+                      <a:ext cx="5759450" cy="2810510"/>
+                    </a:xfrm>
+                    <a:prstGeom prst="rect">
+                      <a:avLst/>
+                    </a:prstGeom>
+                  </pic:spPr>
+                </pic:pic>
+              </a:graphicData>
+            </a:graphic>
+          </wp:inline>
+        </w:drawing>
+      </w:r>
+    </w:p>
+    <w:p>
+      <w:pPr>
+        <w:rPr>
+          <w:i/>
+          <w:iCs/>
+          <w:szCs w:val="14"/>
+        </w:rPr>
+      </w:pPr>
+      <w:bookmarkStart w:id="9" w:name="_GoBack"/>
+      <w:bookmarkEnd w:id="9"/>
+      <w:r>
+        <w:rPr>
+          <w:i/>
+          <w:iCs/>
+          <w:szCs w:val="14"/>
+        </w:rPr>
+        <w:br w:type="page"/>
+      </w:r>
     </w:p>
     <w:p>
       <w:pPr>
@@ -3300,9 +3731,9 @@
           <w:iCs/>
         </w:rPr>
       </w:pPr>
-      <w:bookmarkStart w:id="9" w:name="_Toc25553314"/>
-      <w:bookmarkStart w:id="10" w:name="_Toc71691019"/>
-      <w:bookmarkStart w:id="11" w:name="_Toc36805346"/>
+      <w:bookmarkStart w:id="10" w:name="_Toc25553314"/>
+      <w:bookmarkStart w:id="11" w:name="_Toc71691019"/>
+      <w:bookmarkStart w:id="12" w:name="_Toc37363482"/>
       <w:r>
         <w:rPr>
           <w:i w:val="0"/>
@@ -3310,9 +3741,9 @@
         </w:rPr>
         <w:t>Dossier de conception</w:t>
       </w:r>
-      <w:bookmarkEnd w:id="9"/>
       <w:bookmarkEnd w:id="10"/>
       <w:bookmarkEnd w:id="11"/>
+      <w:bookmarkEnd w:id="12"/>
     </w:p>
     <w:p/>
     <w:p>
@@ -3451,17 +3882,16 @@
           <w:tab w:val="num" w:pos="360"/>
         </w:tabs>
       </w:pPr>
-      <w:bookmarkStart w:id="12" w:name="_Toc71703259"/>
-      <w:bookmarkStart w:id="13" w:name="_Toc36805347"/>
-      <w:r>
-        <w:lastRenderedPageBreak/>
+      <w:bookmarkStart w:id="13" w:name="_Toc71703259"/>
+      <w:bookmarkStart w:id="14" w:name="_Toc37363483"/>
+      <w:r>
         <w:t>R</w:t>
       </w:r>
-      <w:bookmarkEnd w:id="12"/>
+      <w:bookmarkEnd w:id="13"/>
       <w:r>
         <w:t>éalisation</w:t>
       </w:r>
-      <w:bookmarkEnd w:id="13"/>
+      <w:bookmarkEnd w:id="14"/>
     </w:p>
     <w:p>
       <w:pPr>
@@ -3471,9 +3901,9 @@
           <w:iCs/>
         </w:rPr>
       </w:pPr>
-      <w:bookmarkStart w:id="14" w:name="_Toc25553317"/>
-      <w:bookmarkStart w:id="15" w:name="_Toc71691022"/>
-      <w:bookmarkStart w:id="16" w:name="_Toc36805348"/>
+      <w:bookmarkStart w:id="15" w:name="_Toc25553317"/>
+      <w:bookmarkStart w:id="16" w:name="_Toc71691022"/>
+      <w:bookmarkStart w:id="17" w:name="_Toc37363484"/>
       <w:r>
         <w:rPr>
           <w:i w:val="0"/>
@@ -3481,12 +3911,12 @@
         </w:rPr>
         <w:t>Dossier de réalisation</w:t>
       </w:r>
-      <w:bookmarkStart w:id="17" w:name="_Toc25553318"/>
-      <w:bookmarkEnd w:id="14"/>
+      <w:bookmarkStart w:id="18" w:name="_Toc25553318"/>
       <w:bookmarkEnd w:id="15"/>
       <w:bookmarkEnd w:id="16"/>
-    </w:p>
-    <w:bookmarkEnd w:id="17"/>
+      <w:bookmarkEnd w:id="17"/>
+    </w:p>
+    <w:bookmarkEnd w:id="18"/>
     <w:p>
       <w:pPr>
         <w:ind w:firstLine="360"/>
@@ -3509,7 +3939,23 @@
           <w:i/>
           <w:iCs/>
         </w:rPr>
-        <w:t>Le projet se situe sur GitHub, dans un répertoire publiqueà l’adresse suivante :</w:t>
+        <w:t xml:space="preserve">Le projet se situe sur GitHub, dans un répertoire </w:t>
+      </w:r>
+      <w:proofErr w:type="spellStart"/>
+      <w:r>
+        <w:rPr>
+          <w:i/>
+          <w:iCs/>
+        </w:rPr>
+        <w:t>publiqueà</w:t>
+      </w:r>
+      <w:proofErr w:type="spellEnd"/>
+      <w:r>
+        <w:rPr>
+          <w:i/>
+          <w:iCs/>
+        </w:rPr>
+        <w:t xml:space="preserve"> l’adresse suivante :</w:t>
       </w:r>
     </w:p>
     <w:p>
@@ -3524,7 +3970,7 @@
           <w:iCs/>
         </w:rPr>
       </w:pPr>
-      <w:hyperlink r:id="rId19" w:history="1">
+      <w:hyperlink r:id="rId25" w:history="1">
         <w:r>
           <w:rPr>
             <w:rStyle w:val="Lienhypertexte"/>
@@ -3602,6 +4048,7 @@
           <w:iCs/>
         </w:rPr>
       </w:pPr>
+      <w:proofErr w:type="spellStart"/>
       <w:proofErr w:type="gramStart"/>
       <w:r>
         <w:rPr>
@@ -3616,7 +4063,15 @@
           <w:i/>
           <w:iCs/>
         </w:rPr>
-        <w:t>.c, fichier qui contient le code du programme</w:t>
+        <w:t>.c</w:t>
+      </w:r>
+      <w:proofErr w:type="spellEnd"/>
+      <w:r>
+        <w:rPr>
+          <w:i/>
+          <w:iCs/>
+        </w:rPr>
+        <w:t>, fichier qui contient le code du programme</w:t>
       </w:r>
     </w:p>
     <w:p>
@@ -3871,6 +4326,7 @@
           <w:iCs/>
         </w:rPr>
       </w:pPr>
+      <w:proofErr w:type="spellStart"/>
       <w:r>
         <w:rPr>
           <w:i/>
@@ -3878,6 +4334,7 @@
         </w:rPr>
         <w:t>DataBase</w:t>
       </w:r>
+      <w:proofErr w:type="spellEnd"/>
     </w:p>
     <w:p>
       <w:pPr>
@@ -3976,6 +4433,7 @@
           <w:i/>
           <w:iCs/>
         </w:rPr>
+        <w:lastRenderedPageBreak/>
         <w:t>grille1.txt, fichier qui contiendra les coordonnées de la grille1</w:t>
       </w:r>
     </w:p>
@@ -4091,6 +4549,7 @@
           <w:iCs/>
         </w:rPr>
       </w:pPr>
+      <w:proofErr w:type="spellStart"/>
       <w:r>
         <w:rPr>
           <w:i/>
@@ -4098,6 +4557,7 @@
         </w:rPr>
         <w:t>Stdio.h</w:t>
       </w:r>
+      <w:proofErr w:type="spellEnd"/>
     </w:p>
     <w:p>
       <w:pPr>
@@ -4111,6 +4571,7 @@
           <w:iCs/>
         </w:rPr>
       </w:pPr>
+      <w:proofErr w:type="spellStart"/>
       <w:r>
         <w:rPr>
           <w:i/>
@@ -4118,6 +4579,7 @@
         </w:rPr>
         <w:t>Stdlib.h</w:t>
       </w:r>
+      <w:proofErr w:type="spellEnd"/>
     </w:p>
     <w:p>
       <w:pPr>
@@ -4131,6 +4593,7 @@
           <w:iCs/>
         </w:rPr>
       </w:pPr>
+      <w:proofErr w:type="spellStart"/>
       <w:r>
         <w:rPr>
           <w:i/>
@@ -4138,6 +4601,7 @@
         </w:rPr>
         <w:t>Windows.h</w:t>
       </w:r>
+      <w:proofErr w:type="spellEnd"/>
     </w:p>
     <w:p>
       <w:pPr>
@@ -4151,6 +4615,7 @@
           <w:iCs/>
         </w:rPr>
       </w:pPr>
+      <w:proofErr w:type="spellStart"/>
       <w:r>
         <w:rPr>
           <w:i/>
@@ -4158,6 +4623,7 @@
         </w:rPr>
         <w:t>String.h</w:t>
       </w:r>
+      <w:proofErr w:type="spellEnd"/>
     </w:p>
     <w:p>
       <w:pPr>
@@ -4171,6 +4637,7 @@
           <w:iCs/>
         </w:rPr>
       </w:pPr>
+      <w:proofErr w:type="spellStart"/>
       <w:r>
         <w:rPr>
           <w:i/>
@@ -4178,6 +4645,7 @@
         </w:rPr>
         <w:t>Time.h</w:t>
       </w:r>
+      <w:proofErr w:type="spellEnd"/>
     </w:p>
     <w:p>
       <w:pPr>
@@ -4191,6 +4659,7 @@
           <w:iCs/>
         </w:rPr>
       </w:pPr>
+      <w:proofErr w:type="spellStart"/>
       <w:r>
         <w:rPr>
           <w:i/>
@@ -4198,6 +4667,7 @@
         </w:rPr>
         <w:t>Ctype.h</w:t>
       </w:r>
+      <w:proofErr w:type="spellEnd"/>
     </w:p>
     <w:p>
       <w:pPr>
@@ -4211,6 +4681,7 @@
           <w:iCs/>
         </w:rPr>
       </w:pPr>
+      <w:proofErr w:type="spellStart"/>
       <w:r>
         <w:rPr>
           <w:i/>
@@ -4218,6 +4689,7 @@
         </w:rPr>
         <w:t>Stdbool.h</w:t>
       </w:r>
+      <w:proofErr w:type="spellEnd"/>
     </w:p>
     <w:p>
       <w:pPr>
@@ -4244,9 +4716,9 @@
           <w:iCs/>
         </w:rPr>
       </w:pPr>
-      <w:bookmarkStart w:id="18" w:name="_Toc25553321"/>
-      <w:bookmarkStart w:id="19" w:name="_Toc71691025"/>
-      <w:bookmarkStart w:id="20" w:name="_Toc36805349"/>
+      <w:bookmarkStart w:id="19" w:name="_Toc25553321"/>
+      <w:bookmarkStart w:id="20" w:name="_Toc71691025"/>
+      <w:bookmarkStart w:id="21" w:name="_Toc37363485"/>
       <w:r>
         <w:rPr>
           <w:i w:val="0"/>
@@ -4255,7 +4727,7 @@
         <w:lastRenderedPageBreak/>
         <w:t>Description des test</w:t>
       </w:r>
-      <w:bookmarkEnd w:id="18"/>
+      <w:bookmarkEnd w:id="19"/>
       <w:r>
         <w:rPr>
           <w:i w:val="0"/>
@@ -4263,8 +4735,8 @@
         </w:rPr>
         <w:t>s effectués</w:t>
       </w:r>
-      <w:bookmarkEnd w:id="19"/>
       <w:bookmarkEnd w:id="20"/>
+      <w:bookmarkEnd w:id="21"/>
     </w:p>
     <w:p>
       <w:pPr>
@@ -7482,9 +7954,9 @@
           <w:iCs/>
         </w:rPr>
       </w:pPr>
-      <w:bookmarkStart w:id="21" w:name="_Toc25553322"/>
-      <w:bookmarkStart w:id="22" w:name="_Toc71691026"/>
-      <w:bookmarkStart w:id="23" w:name="_Toc36805350"/>
+      <w:bookmarkStart w:id="22" w:name="_Toc25553322"/>
+      <w:bookmarkStart w:id="23" w:name="_Toc71691026"/>
+      <w:bookmarkStart w:id="24" w:name="_Toc37363486"/>
       <w:r>
         <w:rPr>
           <w:i w:val="0"/>
@@ -7493,7 +7965,7 @@
         <w:lastRenderedPageBreak/>
         <w:t xml:space="preserve">Erreurs </w:t>
       </w:r>
-      <w:bookmarkEnd w:id="21"/>
+      <w:bookmarkEnd w:id="22"/>
       <w:r>
         <w:rPr>
           <w:i w:val="0"/>
@@ -7501,8 +7973,8 @@
         </w:rPr>
         <w:t>restantes</w:t>
       </w:r>
-      <w:bookmarkEnd w:id="22"/>
       <w:bookmarkEnd w:id="23"/>
+      <w:bookmarkEnd w:id="24"/>
       <w:r>
         <w:rPr>
           <w:i w:val="0"/>
@@ -7523,8 +7995,6 @@
       <w:r>
         <w:t xml:space="preserve"> seulement lorsque la partie est terminée, je n’ai pas encore compris pourquoi.</w:t>
       </w:r>
-      <w:bookmarkStart w:id="24" w:name="_GoBack"/>
-      <w:bookmarkEnd w:id="24"/>
     </w:p>
     <w:p>
       <w:pPr>
@@ -7536,7 +8006,7 @@
       </w:pPr>
       <w:bookmarkStart w:id="25" w:name="_Toc25553326"/>
       <w:bookmarkStart w:id="26" w:name="_Toc71691029"/>
-      <w:bookmarkStart w:id="27" w:name="_Toc36805351"/>
+      <w:bookmarkStart w:id="27" w:name="_Toc37363487"/>
       <w:r>
         <w:rPr>
           <w:i w:val="0"/>
@@ -7703,7 +8173,7 @@
       </w:pPr>
       <w:bookmarkStart w:id="28" w:name="_Toc25553328"/>
       <w:bookmarkStart w:id="29" w:name="_Toc71703263"/>
-      <w:bookmarkStart w:id="30" w:name="_Toc36805352"/>
+      <w:bookmarkStart w:id="30" w:name="_Toc37363488"/>
       <w:r>
         <w:t>C</w:t>
       </w:r>
@@ -7794,7 +8264,23 @@
           <w:rFonts w:cs="Arial"/>
           <w:i/>
         </w:rPr>
-        <w:t>Ce projet permet d’explorer un peu plus les bases du C, d’apprendre la gestion de projet mais surtout d’apprendre à chercher des solutions a nos problèmes ou simplement nous renseigner sur comment faire les différentes choses, ce qui est une partie du travail d’un développeur. Travailler sur un projet en commun avec la classe a permis d’échanger avec les autres collègues sur le projet et de s’entraider. Cela nous a aussi permis de faire « connaissances » avec un cahier des charges et de bien comprendre ce que le mandataire souhaite.</w:t>
+        <w:t xml:space="preserve">Ce projet permet d’explorer un peu plus les bases du C, d’apprendre la gestion de projet mais surtout d’apprendre à chercher des solutions </w:t>
+      </w:r>
+      <w:proofErr w:type="spellStart"/>
+      <w:r>
+        <w:rPr>
+          <w:rFonts w:cs="Arial"/>
+          <w:i/>
+        </w:rPr>
+        <w:t>a</w:t>
+      </w:r>
+      <w:proofErr w:type="spellEnd"/>
+      <w:r>
+        <w:rPr>
+          <w:rFonts w:cs="Arial"/>
+          <w:i/>
+        </w:rPr>
+        <w:t xml:space="preserve"> nos problèmes ou simplement nous renseigner sur comment faire les différentes choses, ce qui est une partie du travail d’un développeur. Travailler sur un projet en commun avec la classe a permis d’échanger avec les autres collègues sur le projet et de s’entraider. Cela nous a aussi permis de faire « connaissances » avec un cahier des charges et de bien comprendre ce que le mandataire souhaite.</w:t>
       </w:r>
     </w:p>
     <w:p>
@@ -8062,7 +8548,7 @@
         </w:tabs>
       </w:pPr>
       <w:bookmarkStart w:id="31" w:name="_Toc71703264"/>
-      <w:bookmarkStart w:id="32" w:name="_Toc36805353"/>
+      <w:bookmarkStart w:id="32" w:name="_Toc37363489"/>
       <w:r>
         <w:lastRenderedPageBreak/>
         <w:t>A</w:t>
@@ -8083,7 +8569,7 @@
         </w:rPr>
       </w:pPr>
       <w:bookmarkStart w:id="33" w:name="_Toc71703265"/>
-      <w:bookmarkStart w:id="34" w:name="_Toc36805354"/>
+      <w:bookmarkStart w:id="34" w:name="_Toc37363490"/>
       <w:r>
         <w:rPr>
           <w:i w:val="0"/>
@@ -8107,7 +8593,7 @@
           <w:color w:val="000000" w:themeColor="text1"/>
         </w:rPr>
       </w:pPr>
-      <w:hyperlink r:id="rId20" w:history="1">
+      <w:hyperlink r:id="rId26" w:history="1">
         <w:r>
           <w:rPr>
             <w:rStyle w:val="Lienhypertexte"/>
@@ -8131,7 +8617,7 @@
           <w:color w:val="000000" w:themeColor="text1"/>
         </w:rPr>
       </w:pPr>
-      <w:hyperlink r:id="rId21" w:history="1">
+      <w:hyperlink r:id="rId27" w:history="1">
         <w:r>
           <w:rPr>
             <w:rStyle w:val="Lienhypertexte"/>
@@ -8155,7 +8641,7 @@
           <w:color w:val="000000" w:themeColor="text1"/>
         </w:rPr>
       </w:pPr>
-      <w:hyperlink r:id="rId22" w:history="1">
+      <w:hyperlink r:id="rId28" w:history="1">
         <w:r>
           <w:rPr>
             <w:rStyle w:val="Lienhypertexte"/>
@@ -8179,7 +8665,7 @@
           <w:color w:val="000000" w:themeColor="text1"/>
         </w:rPr>
       </w:pPr>
-      <w:hyperlink r:id="rId23" w:history="1">
+      <w:hyperlink r:id="rId29" w:history="1">
         <w:r>
           <w:rPr>
             <w:rStyle w:val="Lienhypertexte"/>
@@ -8202,7 +8688,7 @@
           <w:color w:val="000000" w:themeColor="text1"/>
         </w:rPr>
       </w:pPr>
-      <w:hyperlink r:id="rId24" w:history="1">
+      <w:hyperlink r:id="rId30" w:history="1">
         <w:r>
           <w:rPr>
             <w:rStyle w:val="Lienhypertexte"/>
@@ -8225,7 +8711,7 @@
           <w:color w:val="000000" w:themeColor="text1"/>
         </w:rPr>
       </w:pPr>
-      <w:hyperlink r:id="rId25" w:history="1">
+      <w:hyperlink r:id="rId31" w:history="1">
         <w:r>
           <w:rPr>
             <w:rStyle w:val="Lienhypertexte"/>
@@ -8248,7 +8734,7 @@
           <w:color w:val="000000" w:themeColor="text1"/>
         </w:rPr>
       </w:pPr>
-      <w:hyperlink r:id="rId26" w:history="1">
+      <w:hyperlink r:id="rId32" w:history="1">
         <w:r>
           <w:rPr>
             <w:rStyle w:val="Lienhypertexte"/>
@@ -8271,7 +8757,7 @@
           <w:color w:val="000000" w:themeColor="text1"/>
         </w:rPr>
       </w:pPr>
-      <w:hyperlink r:id="rId27" w:history="1">
+      <w:hyperlink r:id="rId33" w:history="1">
         <w:r>
           <w:rPr>
             <w:rStyle w:val="Lienhypertexte"/>
@@ -8301,7 +8787,7 @@
           <w:color w:val="000000" w:themeColor="text1"/>
         </w:rPr>
       </w:pPr>
-      <w:hyperlink r:id="rId28" w:history="1">
+      <w:hyperlink r:id="rId34" w:history="1">
         <w:r>
           <w:rPr>
             <w:rStyle w:val="Lienhypertexte"/>
@@ -8324,7 +8810,7 @@
           <w:color w:val="000000" w:themeColor="text1"/>
         </w:rPr>
       </w:pPr>
-      <w:hyperlink r:id="rId29" w:history="1">
+      <w:hyperlink r:id="rId35" w:history="1">
         <w:r>
           <w:rPr>
             <w:rStyle w:val="Lienhypertexte"/>
@@ -8347,7 +8833,7 @@
           <w:color w:val="000000" w:themeColor="text1"/>
         </w:rPr>
       </w:pPr>
-      <w:hyperlink r:id="rId30" w:history="1">
+      <w:hyperlink r:id="rId36" w:history="1">
         <w:r>
           <w:rPr>
             <w:rStyle w:val="Lienhypertexte"/>
@@ -8380,6 +8866,21 @@
     </w:p>
     <w:p>
       <w:pPr>
+        <w:rPr>
+          <w:iCs/>
+          <w:color w:val="000000" w:themeColor="text1"/>
+        </w:rPr>
+      </w:pPr>
+      <w:r>
+        <w:rPr>
+          <w:iCs/>
+          <w:color w:val="000000" w:themeColor="text1"/>
+        </w:rPr>
+        <w:br w:type="page"/>
+      </w:r>
+    </w:p>
+    <w:p>
+      <w:pPr>
         <w:pStyle w:val="Titre2"/>
         <w:rPr>
           <w:i w:val="0"/>
@@ -8388,12 +8889,13 @@
       </w:pPr>
       <w:bookmarkStart w:id="35" w:name="_Toc25553330"/>
       <w:bookmarkStart w:id="36" w:name="_Toc71703266"/>
-      <w:bookmarkStart w:id="37" w:name="_Toc36805355"/>
+      <w:bookmarkStart w:id="37" w:name="_Toc37363491"/>
       <w:r>
         <w:rPr>
           <w:i w:val="0"/>
           <w:iCs/>
         </w:rPr>
+        <w:lastRenderedPageBreak/>
         <w:t xml:space="preserve">Journal de </w:t>
       </w:r>
       <w:bookmarkEnd w:id="35"/>
@@ -8414,7 +8916,6 @@
           <w:ilvl w:val="0"/>
           <w:numId w:val="0"/>
         </w:numPr>
-        <w:ind w:left="360"/>
         <w:rPr>
           <w:rFonts w:ascii="Arial" w:hAnsi="Arial" w:cs="Arial"/>
           <w:b/>
@@ -8422,14 +8923,47 @@
           <w:sz w:val="24"/>
         </w:rPr>
       </w:pPr>
+      <w:r>
+        <w:rPr>
+          <w:rFonts w:ascii="Arial" w:hAnsi="Arial" w:cs="Arial"/>
+          <w:b/>
+          <w:i/>
+          <w:sz w:val="24"/>
+        </w:rPr>
+        <w:object w:dxaOrig="17582" w:dyaOrig="25470" w14:anchorId="78E87FC8">
+          <v:shapetype id="_x0000_t75" coordsize="21600,21600" o:spt="75" o:preferrelative="t" path="m@4@5l@4@11@9@11@9@5xe" filled="f" stroked="f">
+            <v:stroke joinstyle="miter"/>
+            <v:formulas>
+              <v:f eqn="if lineDrawn pixelLineWidth 0"/>
+              <v:f eqn="sum @0 1 0"/>
+              <v:f eqn="sum 0 0 @1"/>
+              <v:f eqn="prod @2 1 2"/>
+              <v:f eqn="prod @3 21600 pixelWidth"/>
+              <v:f eqn="prod @3 21600 pixelHeight"/>
+              <v:f eqn="sum @0 0 1"/>
+              <v:f eqn="prod @6 1 2"/>
+              <v:f eqn="prod @7 21600 pixelWidth"/>
+              <v:f eqn="sum @8 21600 0"/>
+              <v:f eqn="prod @7 21600 pixelHeight"/>
+              <v:f eqn="sum @10 21600 0"/>
+            </v:formulas>
+            <v:path o:extrusionok="f" gradientshapeok="t" o:connecttype="rect"/>
+            <o:lock v:ext="edit" aspectratio="t"/>
+          </v:shapetype>
+          <v:shape id="_x0000_i1109" type="#_x0000_t75" style="width:480pt;height:666pt" o:ole="">
+            <v:imagedata r:id="rId37" o:title=""/>
+          </v:shape>
+          <o:OLEObject Type="Embed" ProgID="Excel.Sheet.12" ShapeID="_x0000_i1109" DrawAspect="Content" ObjectID="_1647976396" r:id="rId38"/>
+        </w:object>
+      </w:r>
     </w:p>
     <w:sectPr>
-      <w:headerReference w:type="even" r:id="rId31"/>
-      <w:headerReference w:type="default" r:id="rId32"/>
-      <w:footerReference w:type="even" r:id="rId33"/>
-      <w:footerReference w:type="default" r:id="rId34"/>
-      <w:headerReference w:type="first" r:id="rId35"/>
-      <w:footerReference w:type="first" r:id="rId36"/>
+      <w:headerReference w:type="even" r:id="rId39"/>
+      <w:headerReference w:type="default" r:id="rId40"/>
+      <w:footerReference w:type="even" r:id="rId41"/>
+      <w:footerReference w:type="default" r:id="rId42"/>
+      <w:headerReference w:type="first" r:id="rId43"/>
+      <w:footerReference w:type="first" r:id="rId44"/>
       <w:pgSz w:w="11906" w:h="16838" w:code="9"/>
       <w:pgMar w:top="1418" w:right="1418" w:bottom="1418" w:left="1418" w:header="720" w:footer="720" w:gutter="0"/>
       <w:cols w:space="720"/>

</xml_diff>